<commit_message>
Correcciones trabajo para el final
</commit_message>
<xml_diff>
--- a/1-Requerimientos/Listado.docx
+++ b/1-Requerimientos/Listado.docx
@@ -1,20 +1,45 @@
 
 <file path=word/document.xml><?xml version="1.0" encoding="utf-8"?>
-<w:document xmlns:wpc="http://schemas.microsoft.com/office/word/2010/wordprocessingCanvas" xmlns:mc="http://schemas.openxmlformats.org/markup-compatibility/2006" xmlns:o="urn:schemas-microsoft-com:office:office" xmlns:r="http://schemas.openxmlformats.org/officeDocument/2006/relationships" xmlns:m="http://schemas.openxmlformats.org/officeDocument/2006/math" xmlns:v="urn:schemas-microsoft-com:vml" xmlns:wp14="http://schemas.microsoft.com/office/word/2010/wordprocessingDrawing" xmlns:wp="http://schemas.openxmlformats.org/drawingml/2006/wordprocessingDrawing" xmlns:w10="urn:schemas-microsoft-com:office:word" xmlns:w="http://schemas.openxmlformats.org/wordprocessingml/2006/main" xmlns:w14="http://schemas.microsoft.com/office/word/2010/wordml" xmlns:w15="http://schemas.microsoft.com/office/word/2012/wordml" xmlns:wpg="http://schemas.microsoft.com/office/word/2010/wordprocessingGroup" xmlns:wpi="http://schemas.microsoft.com/office/word/2010/wordprocessingInk" xmlns:wne="http://schemas.microsoft.com/office/word/2006/wordml" xmlns:wps="http://schemas.microsoft.com/office/word/2010/wordprocessingShape" mc:Ignorable="w14 w15 wp14">
+<w:document xmlns:wpc="http://schemas.microsoft.com/office/word/2010/wordprocessingCanvas" xmlns:cx="http://schemas.microsoft.com/office/drawing/2014/chartex" xmlns:cx1="http://schemas.microsoft.com/office/drawing/2015/9/8/chartex" xmlns:cx2="http://schemas.microsoft.com/office/drawing/2015/10/21/chartex" xmlns:cx3="http://schemas.microsoft.com/office/drawing/2016/5/9/chartex" xmlns:cx4="http://schemas.microsoft.com/office/drawing/2016/5/10/chartex" xmlns:cx5="http://schemas.microsoft.com/office/drawing/2016/5/11/chartex" xmlns:cx6="http://schemas.microsoft.com/office/drawing/2016/5/12/chartex" xmlns:cx7="http://schemas.microsoft.com/office/drawing/2016/5/13/chartex" xmlns:cx8="http://schemas.microsoft.com/office/drawing/2016/5/14/chartex" xmlns:mc="http://schemas.openxmlformats.org/markup-compatibility/2006" xmlns:aink="http://schemas.microsoft.com/office/drawing/2016/ink" xmlns:am3d="http://schemas.microsoft.com/office/drawing/2017/model3d" xmlns:o="urn:schemas-microsoft-com:office:office" xmlns:r="http://schemas.openxmlformats.org/officeDocument/2006/relationships" xmlns:m="http://schemas.openxmlformats.org/officeDocument/2006/math" xmlns:v="urn:schemas-microsoft-com:vml" xmlns:wp14="http://schemas.microsoft.com/office/word/2010/wordprocessingDrawing" xmlns:wp="http://schemas.openxmlformats.org/drawingml/2006/wordprocessingDrawing" xmlns:w10="urn:schemas-microsoft-com:office:word" xmlns:w="http://schemas.openxmlformats.org/wordprocessingml/2006/main" xmlns:w14="http://schemas.microsoft.com/office/word/2010/wordml" xmlns:w15="http://schemas.microsoft.com/office/word/2012/wordml" xmlns:w16cid="http://schemas.microsoft.com/office/word/2016/wordml/cid" xmlns:w16se="http://schemas.microsoft.com/office/word/2015/wordml/symex" xmlns:wpg="http://schemas.microsoft.com/office/word/2010/wordprocessingGroup" xmlns:wpi="http://schemas.microsoft.com/office/word/2010/wordprocessingInk" xmlns:wne="http://schemas.microsoft.com/office/word/2006/wordml" xmlns:wps="http://schemas.microsoft.com/office/word/2010/wordprocessingShape" mc:Ignorable="w14 w15 w16se w16cid wp14">
   <w:body>
     <w:p>
       <w:pPr>
+        <w:tabs>
+          <w:tab w:val="left" w:pos="1127"/>
+        </w:tabs>
         <w:rPr>
           <w:b/>
           <w:u w:val="single"/>
         </w:rPr>
       </w:pPr>
+      <w:commentRangeStart w:id="0"/>
       <w:r>
         <w:rPr>
           <w:b/>
           <w:u w:val="single"/>
         </w:rPr>
-        <w:t>Clases:</w:t>
+        <w:t>Clases</w:t>
+      </w:r>
+      <w:commentRangeEnd w:id="0"/>
+      <w:r>
+        <w:rPr>
+          <w:rStyle w:val="Refdecomentario"/>
+        </w:rPr>
+        <w:commentReference w:id="0"/>
+      </w:r>
+      <w:r>
+        <w:rPr>
+          <w:b/>
+          <w:u w:val="single"/>
+        </w:rPr>
+        <w:t>:</w:t>
+      </w:r>
+      <w:r>
+        <w:rPr>
+          <w:b/>
+          <w:u w:val="single"/>
+        </w:rPr>
+        <w:tab/>
       </w:r>
     </w:p>
     <w:p>
@@ -154,8 +179,6 @@
         </w:rPr>
         <w:t>Casos de uso:</w:t>
       </w:r>
-      <w:bookmarkStart w:id="0" w:name="_GoBack"/>
-      <w:bookmarkEnd w:id="0"/>
     </w:p>
     <w:p>
       <w:pPr>
@@ -165,7 +188,7 @@
           <w:numId w:val="6"/>
         </w:numPr>
       </w:pPr>
-      <w:bookmarkStart w:id="1" w:name="OLE_LINK1"/>
+      <w:bookmarkStart w:id="2" w:name="OLE_LINK1"/>
       <w:r>
         <w:t>Ver muro</w:t>
       </w:r>
@@ -391,7 +414,7 @@
         <w:t>Borrar fotos</w:t>
       </w:r>
     </w:p>
-    <w:bookmarkEnd w:id="1"/>
+    <w:bookmarkEnd w:id="2"/>
     <w:p>
       <w:r>
         <w:tab/>
@@ -407,9 +430,47 @@
 </w:document>
 </file>
 
+<file path=word/comments.xml><?xml version="1.0" encoding="utf-8"?>
+<w:comments xmlns:wpc="http://schemas.microsoft.com/office/word/2010/wordprocessingCanvas" xmlns:cx="http://schemas.microsoft.com/office/drawing/2014/chartex" xmlns:cx1="http://schemas.microsoft.com/office/drawing/2015/9/8/chartex" xmlns:cx2="http://schemas.microsoft.com/office/drawing/2015/10/21/chartex" xmlns:cx3="http://schemas.microsoft.com/office/drawing/2016/5/9/chartex" xmlns:cx4="http://schemas.microsoft.com/office/drawing/2016/5/10/chartex" xmlns:cx5="http://schemas.microsoft.com/office/drawing/2016/5/11/chartex" xmlns:cx6="http://schemas.microsoft.com/office/drawing/2016/5/12/chartex" xmlns:cx7="http://schemas.microsoft.com/office/drawing/2016/5/13/chartex" xmlns:cx8="http://schemas.microsoft.com/office/drawing/2016/5/14/chartex" xmlns:mc="http://schemas.openxmlformats.org/markup-compatibility/2006" xmlns:aink="http://schemas.microsoft.com/office/drawing/2016/ink" xmlns:am3d="http://schemas.microsoft.com/office/drawing/2017/model3d" xmlns:o="urn:schemas-microsoft-com:office:office" xmlns:r="http://schemas.openxmlformats.org/officeDocument/2006/relationships" xmlns:m="http://schemas.openxmlformats.org/officeDocument/2006/math" xmlns:v="urn:schemas-microsoft-com:vml" xmlns:wp14="http://schemas.microsoft.com/office/word/2010/wordprocessingDrawing" xmlns:wp="http://schemas.openxmlformats.org/drawingml/2006/wordprocessingDrawing" xmlns:w10="urn:schemas-microsoft-com:office:word" xmlns:w="http://schemas.openxmlformats.org/wordprocessingml/2006/main" xmlns:w14="http://schemas.microsoft.com/office/word/2010/wordml" xmlns:w15="http://schemas.microsoft.com/office/word/2012/wordml" xmlns:w16cid="http://schemas.microsoft.com/office/word/2016/wordml/cid" xmlns:w16se="http://schemas.microsoft.com/office/word/2015/wordml/symex" xmlns:wpg="http://schemas.microsoft.com/office/word/2010/wordprocessingGroup" xmlns:wpi="http://schemas.microsoft.com/office/word/2010/wordprocessingInk" xmlns:wne="http://schemas.microsoft.com/office/word/2006/wordml" xmlns:wps="http://schemas.microsoft.com/office/word/2010/wordprocessingShape" mc:Ignorable="w14 w15 w16se w16cid wp14">
+  <w:comment w:id="0" w:author="Fabian Contigliani" w:date="2019-05-19T18:11:00Z" w:initials="FC">
+    <w:p>
+      <w:pPr>
+        <w:pStyle w:val="Textocomentario"/>
+      </w:pPr>
+      <w:r>
+        <w:rPr>
+          <w:rStyle w:val="Refdecomentario"/>
+        </w:rPr>
+        <w:annotationRef/>
+      </w:r>
+      <w:r>
+        <w:t>A los actores, clases y casos de uso hay que agregarles una breve descripción</w:t>
+      </w:r>
+      <w:r>
+        <w:t xml:space="preserve"> para saber de qué se trata cada uno</w:t>
+      </w:r>
+      <w:bookmarkStart w:id="1" w:name="_GoBack"/>
+      <w:bookmarkEnd w:id="1"/>
+    </w:p>
+  </w:comment>
+</w:comments>
+</file>
+
+<file path=word/commentsExtended.xml><?xml version="1.0" encoding="utf-8"?>
+<w15:commentsEx xmlns:wpc="http://schemas.microsoft.com/office/word/2010/wordprocessingCanvas" xmlns:cx="http://schemas.microsoft.com/office/drawing/2014/chartex" xmlns:cx1="http://schemas.microsoft.com/office/drawing/2015/9/8/chartex" xmlns:cx2="http://schemas.microsoft.com/office/drawing/2015/10/21/chartex" xmlns:cx3="http://schemas.microsoft.com/office/drawing/2016/5/9/chartex" xmlns:cx4="http://schemas.microsoft.com/office/drawing/2016/5/10/chartex" xmlns:cx5="http://schemas.microsoft.com/office/drawing/2016/5/11/chartex" xmlns:cx6="http://schemas.microsoft.com/office/drawing/2016/5/12/chartex" xmlns:cx7="http://schemas.microsoft.com/office/drawing/2016/5/13/chartex" xmlns:cx8="http://schemas.microsoft.com/office/drawing/2016/5/14/chartex" xmlns:mc="http://schemas.openxmlformats.org/markup-compatibility/2006" xmlns:aink="http://schemas.microsoft.com/office/drawing/2016/ink" xmlns:am3d="http://schemas.microsoft.com/office/drawing/2017/model3d" xmlns:o="urn:schemas-microsoft-com:office:office" xmlns:r="http://schemas.openxmlformats.org/officeDocument/2006/relationships" xmlns:m="http://schemas.openxmlformats.org/officeDocument/2006/math" xmlns:v="urn:schemas-microsoft-com:vml" xmlns:wp14="http://schemas.microsoft.com/office/word/2010/wordprocessingDrawing" xmlns:wp="http://schemas.openxmlformats.org/drawingml/2006/wordprocessingDrawing" xmlns:w10="urn:schemas-microsoft-com:office:word" xmlns:w="http://schemas.openxmlformats.org/wordprocessingml/2006/main" xmlns:w14="http://schemas.microsoft.com/office/word/2010/wordml" xmlns:w15="http://schemas.microsoft.com/office/word/2012/wordml" xmlns:w16cid="http://schemas.microsoft.com/office/word/2016/wordml/cid" xmlns:w16se="http://schemas.microsoft.com/office/word/2015/wordml/symex" xmlns:wpg="http://schemas.microsoft.com/office/word/2010/wordprocessingGroup" xmlns:wpi="http://schemas.microsoft.com/office/word/2010/wordprocessingInk" xmlns:wne="http://schemas.microsoft.com/office/word/2006/wordml" xmlns:wps="http://schemas.microsoft.com/office/word/2010/wordprocessingShape" mc:Ignorable="w14 w15 w16se w16cid wp14">
+  <w15:commentEx w15:paraId="25CEC192" w15:done="0"/>
+</w15:commentsEx>
+</file>
+
+<file path=word/commentsIds.xml><?xml version="1.0" encoding="utf-8"?>
+<w16cid:commentsIds xmlns:wpc="http://schemas.microsoft.com/office/word/2010/wordprocessingCanvas" xmlns:cx="http://schemas.microsoft.com/office/drawing/2014/chartex" xmlns:cx1="http://schemas.microsoft.com/office/drawing/2015/9/8/chartex" xmlns:cx2="http://schemas.microsoft.com/office/drawing/2015/10/21/chartex" xmlns:cx3="http://schemas.microsoft.com/office/drawing/2016/5/9/chartex" xmlns:cx4="http://schemas.microsoft.com/office/drawing/2016/5/10/chartex" xmlns:cx5="http://schemas.microsoft.com/office/drawing/2016/5/11/chartex" xmlns:cx6="http://schemas.microsoft.com/office/drawing/2016/5/12/chartex" xmlns:cx7="http://schemas.microsoft.com/office/drawing/2016/5/13/chartex" xmlns:cx8="http://schemas.microsoft.com/office/drawing/2016/5/14/chartex" xmlns:mc="http://schemas.openxmlformats.org/markup-compatibility/2006" xmlns:aink="http://schemas.microsoft.com/office/drawing/2016/ink" xmlns:am3d="http://schemas.microsoft.com/office/drawing/2017/model3d" xmlns:o="urn:schemas-microsoft-com:office:office" xmlns:r="http://schemas.openxmlformats.org/officeDocument/2006/relationships" xmlns:m="http://schemas.openxmlformats.org/officeDocument/2006/math" xmlns:v="urn:schemas-microsoft-com:vml" xmlns:wp14="http://schemas.microsoft.com/office/word/2010/wordprocessingDrawing" xmlns:wp="http://schemas.openxmlformats.org/drawingml/2006/wordprocessingDrawing" xmlns:w10="urn:schemas-microsoft-com:office:word" xmlns:w="http://schemas.openxmlformats.org/wordprocessingml/2006/main" xmlns:w14="http://schemas.microsoft.com/office/word/2010/wordml" xmlns:w15="http://schemas.microsoft.com/office/word/2012/wordml" xmlns:w16cid="http://schemas.microsoft.com/office/word/2016/wordml/cid" xmlns:w16se="http://schemas.microsoft.com/office/word/2015/wordml/symex" xmlns:wpg="http://schemas.microsoft.com/office/word/2010/wordprocessingGroup" xmlns:wpi="http://schemas.microsoft.com/office/word/2010/wordprocessingInk" xmlns:wne="http://schemas.microsoft.com/office/word/2006/wordml" xmlns:wps="http://schemas.microsoft.com/office/word/2010/wordprocessingShape" mc:Ignorable="w14 w15 w16se w16cid wp14">
+  <w16cid:commentId w16cid:paraId="25CEC192" w16cid:durableId="208C1AE6"/>
+</w16cid:commentsIds>
+</file>
+
 <file path=word/numbering.xml><?xml version="1.0" encoding="utf-8"?>
-<w:numbering xmlns:wpc="http://schemas.microsoft.com/office/word/2010/wordprocessingCanvas" xmlns:mc="http://schemas.openxmlformats.org/markup-compatibility/2006" xmlns:o="urn:schemas-microsoft-com:office:office" xmlns:r="http://schemas.openxmlformats.org/officeDocument/2006/relationships" xmlns:m="http://schemas.openxmlformats.org/officeDocument/2006/math" xmlns:v="urn:schemas-microsoft-com:vml" xmlns:wp14="http://schemas.microsoft.com/office/word/2010/wordprocessingDrawing" xmlns:wp="http://schemas.openxmlformats.org/drawingml/2006/wordprocessingDrawing" xmlns:w10="urn:schemas-microsoft-com:office:word" xmlns:w="http://schemas.openxmlformats.org/wordprocessingml/2006/main" xmlns:w14="http://schemas.microsoft.com/office/word/2010/wordml" xmlns:w15="http://schemas.microsoft.com/office/word/2012/wordml" xmlns:wpg="http://schemas.microsoft.com/office/word/2010/wordprocessingGroup" xmlns:wpi="http://schemas.microsoft.com/office/word/2010/wordprocessingInk" xmlns:wne="http://schemas.microsoft.com/office/word/2006/wordml" xmlns:wps="http://schemas.microsoft.com/office/word/2010/wordprocessingShape" mc:Ignorable="w14 w15 wp14">
-  <w:abstractNum w:abstractNumId="0">
+<w:numbering xmlns:wpc="http://schemas.microsoft.com/office/word/2010/wordprocessingCanvas" xmlns:cx="http://schemas.microsoft.com/office/drawing/2014/chartex" xmlns:cx1="http://schemas.microsoft.com/office/drawing/2015/9/8/chartex" xmlns:cx2="http://schemas.microsoft.com/office/drawing/2015/10/21/chartex" xmlns:cx3="http://schemas.microsoft.com/office/drawing/2016/5/9/chartex" xmlns:cx4="http://schemas.microsoft.com/office/drawing/2016/5/10/chartex" xmlns:cx5="http://schemas.microsoft.com/office/drawing/2016/5/11/chartex" xmlns:cx6="http://schemas.microsoft.com/office/drawing/2016/5/12/chartex" xmlns:cx7="http://schemas.microsoft.com/office/drawing/2016/5/13/chartex" xmlns:cx8="http://schemas.microsoft.com/office/drawing/2016/5/14/chartex" xmlns:mc="http://schemas.openxmlformats.org/markup-compatibility/2006" xmlns:aink="http://schemas.microsoft.com/office/drawing/2016/ink" xmlns:am3d="http://schemas.microsoft.com/office/drawing/2017/model3d" xmlns:o="urn:schemas-microsoft-com:office:office" xmlns:r="http://schemas.openxmlformats.org/officeDocument/2006/relationships" xmlns:m="http://schemas.openxmlformats.org/officeDocument/2006/math" xmlns:v="urn:schemas-microsoft-com:vml" xmlns:wp14="http://schemas.microsoft.com/office/word/2010/wordprocessingDrawing" xmlns:wp="http://schemas.openxmlformats.org/drawingml/2006/wordprocessingDrawing" xmlns:w10="urn:schemas-microsoft-com:office:word" xmlns:w="http://schemas.openxmlformats.org/wordprocessingml/2006/main" xmlns:w14="http://schemas.microsoft.com/office/word/2010/wordml" xmlns:w15="http://schemas.microsoft.com/office/word/2012/wordml" xmlns:w16cid="http://schemas.microsoft.com/office/word/2016/wordml/cid" xmlns:w16se="http://schemas.microsoft.com/office/word/2015/wordml/symex" xmlns:wpg="http://schemas.microsoft.com/office/word/2010/wordprocessingGroup" xmlns:wpi="http://schemas.microsoft.com/office/word/2010/wordprocessingInk" xmlns:wne="http://schemas.microsoft.com/office/word/2006/wordml" xmlns:wps="http://schemas.microsoft.com/office/word/2010/wordprocessingShape" mc:Ignorable="w14 w15 w16se w16cid wp14">
+  <w:abstractNum w:abstractNumId="0" w15:restartNumberingAfterBreak="0">
     <w:nsid w:val="04531108"/>
     <w:multiLevelType w:val="hybridMultilevel"/>
     <w:tmpl w:val="259ADF48"/>
@@ -522,7 +583,7 @@
       </w:rPr>
     </w:lvl>
   </w:abstractNum>
-  <w:abstractNum w:abstractNumId="1">
+  <w:abstractNum w:abstractNumId="1" w15:restartNumberingAfterBreak="0">
     <w:nsid w:val="1C6D34B2"/>
     <w:multiLevelType w:val="hybridMultilevel"/>
     <w:tmpl w:val="9112C2D2"/>
@@ -635,7 +696,7 @@
       </w:rPr>
     </w:lvl>
   </w:abstractNum>
-  <w:abstractNum w:abstractNumId="2">
+  <w:abstractNum w:abstractNumId="2" w15:restartNumberingAfterBreak="0">
     <w:nsid w:val="2D206AAD"/>
     <w:multiLevelType w:val="hybridMultilevel"/>
     <w:tmpl w:val="6A12B0E0"/>
@@ -748,7 +809,7 @@
       </w:rPr>
     </w:lvl>
   </w:abstractNum>
-  <w:abstractNum w:abstractNumId="3">
+  <w:abstractNum w:abstractNumId="3" w15:restartNumberingAfterBreak="0">
     <w:nsid w:val="46056497"/>
     <w:multiLevelType w:val="hybridMultilevel"/>
     <w:tmpl w:val="67662C6A"/>
@@ -861,7 +922,7 @@
       </w:rPr>
     </w:lvl>
   </w:abstractNum>
-  <w:abstractNum w:abstractNumId="4">
+  <w:abstractNum w:abstractNumId="4" w15:restartNumberingAfterBreak="0">
     <w:nsid w:val="5BBD18F6"/>
     <w:multiLevelType w:val="hybridMultilevel"/>
     <w:tmpl w:val="88BC0916"/>
@@ -974,7 +1035,7 @@
       </w:rPr>
     </w:lvl>
   </w:abstractNum>
-  <w:abstractNum w:abstractNumId="5">
+  <w:abstractNum w:abstractNumId="5" w15:restartNumberingAfterBreak="0">
     <w:nsid w:val="67BE30CE"/>
     <w:multiLevelType w:val="hybridMultilevel"/>
     <w:tmpl w:val="04962DAE"/>
@@ -1108,8 +1169,16 @@
 </w:numbering>
 </file>
 
+<file path=word/people.xml><?xml version="1.0" encoding="utf-8"?>
+<w15:people xmlns:wpc="http://schemas.microsoft.com/office/word/2010/wordprocessingCanvas" xmlns:cx="http://schemas.microsoft.com/office/drawing/2014/chartex" xmlns:cx1="http://schemas.microsoft.com/office/drawing/2015/9/8/chartex" xmlns:cx2="http://schemas.microsoft.com/office/drawing/2015/10/21/chartex" xmlns:cx3="http://schemas.microsoft.com/office/drawing/2016/5/9/chartex" xmlns:cx4="http://schemas.microsoft.com/office/drawing/2016/5/10/chartex" xmlns:cx5="http://schemas.microsoft.com/office/drawing/2016/5/11/chartex" xmlns:cx6="http://schemas.microsoft.com/office/drawing/2016/5/12/chartex" xmlns:cx7="http://schemas.microsoft.com/office/drawing/2016/5/13/chartex" xmlns:cx8="http://schemas.microsoft.com/office/drawing/2016/5/14/chartex" xmlns:mc="http://schemas.openxmlformats.org/markup-compatibility/2006" xmlns:aink="http://schemas.microsoft.com/office/drawing/2016/ink" xmlns:am3d="http://schemas.microsoft.com/office/drawing/2017/model3d" xmlns:o="urn:schemas-microsoft-com:office:office" xmlns:r="http://schemas.openxmlformats.org/officeDocument/2006/relationships" xmlns:m="http://schemas.openxmlformats.org/officeDocument/2006/math" xmlns:v="urn:schemas-microsoft-com:vml" xmlns:wp14="http://schemas.microsoft.com/office/word/2010/wordprocessingDrawing" xmlns:wp="http://schemas.openxmlformats.org/drawingml/2006/wordprocessingDrawing" xmlns:w10="urn:schemas-microsoft-com:office:word" xmlns:w="http://schemas.openxmlformats.org/wordprocessingml/2006/main" xmlns:w14="http://schemas.microsoft.com/office/word/2010/wordml" xmlns:w15="http://schemas.microsoft.com/office/word/2012/wordml" xmlns:w16cid="http://schemas.microsoft.com/office/word/2016/wordml/cid" xmlns:w16se="http://schemas.microsoft.com/office/word/2015/wordml/symex" xmlns:wpg="http://schemas.microsoft.com/office/word/2010/wordprocessingGroup" xmlns:wpi="http://schemas.microsoft.com/office/word/2010/wordprocessingInk" xmlns:wne="http://schemas.microsoft.com/office/word/2006/wordml" xmlns:wps="http://schemas.microsoft.com/office/word/2010/wordprocessingShape" mc:Ignorable="w14 w15 w16se w16cid wp14">
+  <w15:person w15:author="Fabian Contigliani">
+    <w15:presenceInfo w15:providerId="AD" w15:userId="S::fabian.contigliani@um.edu.ar::31408289-3439-4002-9336-797b2afc9768"/>
+  </w15:person>
+</w15:people>
+</file>
+
 <file path=word/styles.xml><?xml version="1.0" encoding="utf-8"?>
-<w:styles xmlns:mc="http://schemas.openxmlformats.org/markup-compatibility/2006" xmlns:r="http://schemas.openxmlformats.org/officeDocument/2006/relationships" xmlns:w="http://schemas.openxmlformats.org/wordprocessingml/2006/main" xmlns:w14="http://schemas.microsoft.com/office/word/2010/wordml" xmlns:w15="http://schemas.microsoft.com/office/word/2012/wordml" mc:Ignorable="w14 w15">
+<w:styles xmlns:mc="http://schemas.openxmlformats.org/markup-compatibility/2006" xmlns:r="http://schemas.openxmlformats.org/officeDocument/2006/relationships" xmlns:w="http://schemas.openxmlformats.org/wordprocessingml/2006/main" xmlns:w14="http://schemas.microsoft.com/office/word/2010/wordml" xmlns:w15="http://schemas.microsoft.com/office/word/2012/wordml" xmlns:w16cid="http://schemas.microsoft.com/office/word/2016/wordml/cid" xmlns:w16se="http://schemas.microsoft.com/office/word/2015/wordml/symex" mc:Ignorable="w14 w15 w16se w16cid">
   <w:docDefaults>
     <w:rPrDefault>
       <w:rPr>
@@ -1125,7 +1194,7 @@
       </w:pPr>
     </w:pPrDefault>
   </w:docDefaults>
-  <w:latentStyles w:defLockedState="0" w:defUIPriority="99" w:defSemiHidden="0" w:defUnhideWhenUsed="0" w:defQFormat="0" w:count="371">
+  <w:latentStyles w:defLockedState="0" w:defUIPriority="99" w:defSemiHidden="0" w:defUnhideWhenUsed="0" w:defQFormat="0" w:count="375">
     <w:lsdException w:name="Normal" w:uiPriority="0" w:qFormat="1"/>
     <w:lsdException w:name="heading 1" w:uiPriority="9" w:qFormat="1"/>
     <w:lsdException w:name="heading 2" w:semiHidden="1" w:uiPriority="9" w:unhideWhenUsed="1" w:qFormat="1"/>
@@ -1231,7 +1300,6 @@
     <w:lsdException w:name="HTML Sample" w:semiHidden="1" w:unhideWhenUsed="1"/>
     <w:lsdException w:name="HTML Typewriter" w:semiHidden="1" w:unhideWhenUsed="1"/>
     <w:lsdException w:name="HTML Variable" w:semiHidden="1" w:unhideWhenUsed="1"/>
-    <w:lsdException w:name="Normal Table" w:semiHidden="1" w:unhideWhenUsed="1"/>
     <w:lsdException w:name="annotation subject" w:semiHidden="1" w:unhideWhenUsed="1"/>
     <w:lsdException w:name="No List" w:semiHidden="1" w:unhideWhenUsed="1"/>
     <w:lsdException w:name="Outline List 1" w:semiHidden="1" w:unhideWhenUsed="1"/>
@@ -1275,10 +1343,8 @@
     <w:lsdException w:name="Table Elegant" w:semiHidden="1" w:unhideWhenUsed="1"/>
     <w:lsdException w:name="Table Professional" w:semiHidden="1" w:unhideWhenUsed="1"/>
     <w:lsdException w:name="Table Subtle 1" w:semiHidden="1" w:unhideWhenUsed="1"/>
-    <w:lsdException w:name="Table Subtle 2" w:semiHidden="1" w:unhideWhenUsed="1"/>
     <w:lsdException w:name="Table Web 1" w:semiHidden="1" w:unhideWhenUsed="1"/>
     <w:lsdException w:name="Table Web 2" w:semiHidden="1" w:unhideWhenUsed="1"/>
-    <w:lsdException w:name="Table Web 3" w:semiHidden="1" w:unhideWhenUsed="1"/>
     <w:lsdException w:name="Balloon Text" w:semiHidden="1" w:unhideWhenUsed="1"/>
     <w:lsdException w:name="Table Grid" w:uiPriority="39"/>
     <w:lsdException w:name="Table Theme" w:semiHidden="1" w:unhideWhenUsed="1"/>
@@ -1497,6 +1563,10 @@
     <w:lsdException w:name="List Table 5 Dark Accent 6" w:uiPriority="50"/>
     <w:lsdException w:name="List Table 6 Colorful Accent 6" w:uiPriority="51"/>
     <w:lsdException w:name="List Table 7 Colorful Accent 6" w:uiPriority="52"/>
+    <w:lsdException w:name="Mention" w:semiHidden="1" w:unhideWhenUsed="1"/>
+    <w:lsdException w:name="Smart Hyperlink" w:semiHidden="1" w:unhideWhenUsed="1"/>
+    <w:lsdException w:name="Hashtag" w:semiHidden="1" w:unhideWhenUsed="1"/>
+    <w:lsdException w:name="Unresolved Mention" w:semiHidden="1" w:unhideWhenUsed="1"/>
   </w:latentStyles>
   <w:style w:type="paragraph" w:default="1" w:styleId="Normal">
     <w:name w:val="Normal"/>
@@ -1539,6 +1609,104 @@
       <w:ind w:left="720"/>
       <w:contextualSpacing/>
     </w:pPr>
+  </w:style>
+  <w:style w:type="character" w:styleId="Refdecomentario">
+    <w:name w:val="annotation reference"/>
+    <w:basedOn w:val="Fuentedeprrafopredeter"/>
+    <w:uiPriority w:val="99"/>
+    <w:semiHidden/>
+    <w:unhideWhenUsed/>
+    <w:rsid w:val="00B05A68"/>
+    <w:rPr>
+      <w:sz w:val="16"/>
+      <w:szCs w:val="16"/>
+    </w:rPr>
+  </w:style>
+  <w:style w:type="paragraph" w:styleId="Textocomentario">
+    <w:name w:val="annotation text"/>
+    <w:basedOn w:val="Normal"/>
+    <w:link w:val="TextocomentarioCar"/>
+    <w:uiPriority w:val="99"/>
+    <w:semiHidden/>
+    <w:unhideWhenUsed/>
+    <w:rsid w:val="00B05A68"/>
+    <w:pPr>
+      <w:spacing w:line="240" w:lineRule="auto"/>
+    </w:pPr>
+    <w:rPr>
+      <w:sz w:val="20"/>
+      <w:szCs w:val="20"/>
+    </w:rPr>
+  </w:style>
+  <w:style w:type="character" w:customStyle="1" w:styleId="TextocomentarioCar">
+    <w:name w:val="Texto comentario Car"/>
+    <w:basedOn w:val="Fuentedeprrafopredeter"/>
+    <w:link w:val="Textocomentario"/>
+    <w:uiPriority w:val="99"/>
+    <w:semiHidden/>
+    <w:rsid w:val="00B05A68"/>
+    <w:rPr>
+      <w:sz w:val="20"/>
+      <w:szCs w:val="20"/>
+    </w:rPr>
+  </w:style>
+  <w:style w:type="paragraph" w:styleId="Asuntodelcomentario">
+    <w:name w:val="annotation subject"/>
+    <w:basedOn w:val="Textocomentario"/>
+    <w:next w:val="Textocomentario"/>
+    <w:link w:val="AsuntodelcomentarioCar"/>
+    <w:uiPriority w:val="99"/>
+    <w:semiHidden/>
+    <w:unhideWhenUsed/>
+    <w:rsid w:val="00B05A68"/>
+    <w:rPr>
+      <w:b/>
+      <w:bCs/>
+    </w:rPr>
+  </w:style>
+  <w:style w:type="character" w:customStyle="1" w:styleId="AsuntodelcomentarioCar">
+    <w:name w:val="Asunto del comentario Car"/>
+    <w:basedOn w:val="TextocomentarioCar"/>
+    <w:link w:val="Asuntodelcomentario"/>
+    <w:uiPriority w:val="99"/>
+    <w:semiHidden/>
+    <w:rsid w:val="00B05A68"/>
+    <w:rPr>
+      <w:b/>
+      <w:bCs/>
+      <w:sz w:val="20"/>
+      <w:szCs w:val="20"/>
+    </w:rPr>
+  </w:style>
+  <w:style w:type="paragraph" w:styleId="Textodeglobo">
+    <w:name w:val="Balloon Text"/>
+    <w:basedOn w:val="Normal"/>
+    <w:link w:val="TextodegloboCar"/>
+    <w:uiPriority w:val="99"/>
+    <w:semiHidden/>
+    <w:unhideWhenUsed/>
+    <w:rsid w:val="00B05A68"/>
+    <w:pPr>
+      <w:spacing w:after="0" w:line="240" w:lineRule="auto"/>
+    </w:pPr>
+    <w:rPr>
+      <w:rFonts w:ascii="Times New Roman" w:hAnsi="Times New Roman" w:cs="Times New Roman"/>
+      <w:sz w:val="18"/>
+      <w:szCs w:val="18"/>
+    </w:rPr>
+  </w:style>
+  <w:style w:type="character" w:customStyle="1" w:styleId="TextodegloboCar">
+    <w:name w:val="Texto de globo Car"/>
+    <w:basedOn w:val="Fuentedeprrafopredeter"/>
+    <w:link w:val="Textodeglobo"/>
+    <w:uiPriority w:val="99"/>
+    <w:semiHidden/>
+    <w:rsid w:val="00B05A68"/>
+    <w:rPr>
+      <w:rFonts w:ascii="Times New Roman" w:hAnsi="Times New Roman" w:cs="Times New Roman"/>
+      <w:sz w:val="18"/>
+      <w:szCs w:val="18"/>
+    </w:rPr>
   </w:style>
 </w:styles>
 </file>

</xml_diff>

<commit_message>
Correcciones y agregado Plan de pruebas.
</commit_message>
<xml_diff>
--- a/1-Requerimientos/Listado.docx
+++ b/1-Requerimientos/Listado.docx
@@ -1,9 +1,12 @@
 
 <file path=word/document.xml><?xml version="1.0" encoding="utf-8"?>
-<w:document xmlns:wpc="http://schemas.microsoft.com/office/word/2010/wordprocessingCanvas" xmlns:mc="http://schemas.openxmlformats.org/markup-compatibility/2006" xmlns:o="urn:schemas-microsoft-com:office:office" xmlns:r="http://schemas.openxmlformats.org/officeDocument/2006/relationships" xmlns:m="http://schemas.openxmlformats.org/officeDocument/2006/math" xmlns:v="urn:schemas-microsoft-com:vml" xmlns:wp14="http://schemas.microsoft.com/office/word/2010/wordprocessingDrawing" xmlns:wp="http://schemas.openxmlformats.org/drawingml/2006/wordprocessingDrawing" xmlns:w10="urn:schemas-microsoft-com:office:word" xmlns:w="http://schemas.openxmlformats.org/wordprocessingml/2006/main" xmlns:w14="http://schemas.microsoft.com/office/word/2010/wordml" xmlns:w15="http://schemas.microsoft.com/office/word/2012/wordml" xmlns:wpg="http://schemas.microsoft.com/office/word/2010/wordprocessingGroup" xmlns:wpi="http://schemas.microsoft.com/office/word/2010/wordprocessingInk" xmlns:wne="http://schemas.microsoft.com/office/word/2006/wordml" xmlns:wps="http://schemas.microsoft.com/office/word/2010/wordprocessingShape" mc:Ignorable="w14 w15 wp14">
+<w:document xmlns:wpc="http://schemas.microsoft.com/office/word/2010/wordprocessingCanvas" xmlns:cx="http://schemas.microsoft.com/office/drawing/2014/chartex" xmlns:cx1="http://schemas.microsoft.com/office/drawing/2015/9/8/chartex" xmlns:cx2="http://schemas.microsoft.com/office/drawing/2015/10/21/chartex" xmlns:cx3="http://schemas.microsoft.com/office/drawing/2016/5/9/chartex" xmlns:cx4="http://schemas.microsoft.com/office/drawing/2016/5/10/chartex" xmlns:cx5="http://schemas.microsoft.com/office/drawing/2016/5/11/chartex" xmlns:cx6="http://schemas.microsoft.com/office/drawing/2016/5/12/chartex" xmlns:cx7="http://schemas.microsoft.com/office/drawing/2016/5/13/chartex" xmlns:cx8="http://schemas.microsoft.com/office/drawing/2016/5/14/chartex" xmlns:mc="http://schemas.openxmlformats.org/markup-compatibility/2006" xmlns:aink="http://schemas.microsoft.com/office/drawing/2016/ink" xmlns:am3d="http://schemas.microsoft.com/office/drawing/2017/model3d" xmlns:o="urn:schemas-microsoft-com:office:office" xmlns:r="http://schemas.openxmlformats.org/officeDocument/2006/relationships" xmlns:m="http://schemas.openxmlformats.org/officeDocument/2006/math" xmlns:v="urn:schemas-microsoft-com:vml" xmlns:wp14="http://schemas.microsoft.com/office/word/2010/wordprocessingDrawing" xmlns:wp="http://schemas.openxmlformats.org/drawingml/2006/wordprocessingDrawing" xmlns:w10="urn:schemas-microsoft-com:office:word" xmlns:w="http://schemas.openxmlformats.org/wordprocessingml/2006/main" xmlns:w14="http://schemas.microsoft.com/office/word/2010/wordml" xmlns:w15="http://schemas.microsoft.com/office/word/2012/wordml" xmlns:w16cid="http://schemas.microsoft.com/office/word/2016/wordml/cid" xmlns:w16se="http://schemas.microsoft.com/office/word/2015/wordml/symex" xmlns:wpg="http://schemas.microsoft.com/office/word/2010/wordprocessingGroup" xmlns:wpi="http://schemas.microsoft.com/office/word/2010/wordprocessingInk" xmlns:wne="http://schemas.microsoft.com/office/word/2006/wordml" xmlns:wps="http://schemas.microsoft.com/office/word/2010/wordprocessingShape" mc:Ignorable="w14 w15 w16se w16cid wp14">
   <w:body>
     <w:p>
       <w:pPr>
+        <w:tabs>
+          <w:tab w:val="left" w:pos="1127"/>
+        </w:tabs>
         <w:rPr>
           <w:b/>
           <w:u w:val="single"/>
@@ -14,152 +17,215 @@
           <w:b/>
           <w:u w:val="single"/>
         </w:rPr>
-        <w:t>Clases:</w:t>
-      </w:r>
-    </w:p>
-    <w:p>
-      <w:pPr>
-        <w:pStyle w:val="Prrafodelista"/>
+        <w:t>Clases</w:t>
+      </w:r>
+      <w:r>
+        <w:rPr>
+          <w:b/>
+          <w:u w:val="single"/>
+        </w:rPr>
+        <w:t>:</w:t>
+      </w:r>
+    </w:p>
+    <w:p>
+      <w:pPr>
+        <w:pStyle w:val="ListParagraph"/>
         <w:numPr>
           <w:ilvl w:val="0"/>
           <w:numId w:val="1"/>
         </w:numPr>
       </w:pPr>
       <w:r>
+        <w:rPr>
+          <w:b/>
+        </w:rPr>
         <w:t>Usuarios</w:t>
       </w:r>
-    </w:p>
-    <w:p>
-      <w:pPr>
-        <w:pStyle w:val="Prrafodelista"/>
+      <w:r>
+        <w:t>: Principal clase del sistema que describe al usuario, de donde surgirán la mayoría de las interacciones con el sistema.</w:t>
+      </w:r>
+    </w:p>
+    <w:p>
+      <w:pPr>
+        <w:pStyle w:val="ListParagraph"/>
         <w:numPr>
           <w:ilvl w:val="0"/>
           <w:numId w:val="1"/>
         </w:numPr>
       </w:pPr>
       <w:r>
+        <w:rPr>
+          <w:b/>
+        </w:rPr>
         <w:t>Mensaje</w:t>
       </w:r>
-    </w:p>
-    <w:p>
-      <w:pPr>
-        <w:pStyle w:val="Prrafodelista"/>
-        <w:numPr>
-          <w:ilvl w:val="0"/>
-          <w:numId w:val="1"/>
-        </w:numPr>
-      </w:pPr>
-      <w:r>
-        <w:t>Álbum</w:t>
-      </w:r>
-    </w:p>
-    <w:p>
-      <w:pPr>
-        <w:pStyle w:val="Prrafodelista"/>
-        <w:numPr>
-          <w:ilvl w:val="0"/>
-          <w:numId w:val="1"/>
-        </w:numPr>
-      </w:pPr>
-      <w:r>
-        <w:t>Foto</w:t>
-      </w:r>
-    </w:p>
-    <w:p>
-      <w:pPr>
-        <w:pStyle w:val="Prrafodelista"/>
-        <w:numPr>
-          <w:ilvl w:val="0"/>
-          <w:numId w:val="1"/>
-        </w:numPr>
-      </w:pPr>
-      <w:r>
-        <w:t>Grupo</w:t>
-      </w:r>
-    </w:p>
-    <w:p>
-      <w:pPr>
-        <w:pStyle w:val="Prrafodelista"/>
-        <w:numPr>
-          <w:ilvl w:val="0"/>
-          <w:numId w:val="1"/>
-        </w:numPr>
-      </w:pPr>
-      <w:r>
-        <w:t>Muro</w:t>
-      </w:r>
-    </w:p>
-    <w:p>
-      <w:pPr>
-        <w:pStyle w:val="Prrafodelista"/>
-        <w:numPr>
-          <w:ilvl w:val="0"/>
-          <w:numId w:val="1"/>
-        </w:numPr>
-      </w:pPr>
-      <w:r>
-        <w:t>Permiso</w:t>
-      </w:r>
-    </w:p>
-    <w:p>
-      <w:pPr>
-        <w:rPr>
-          <w:b/>
-          <w:u w:val="single"/>
-        </w:rPr>
-      </w:pPr>
-      <w:r>
-        <w:rPr>
-          <w:b/>
-          <w:u w:val="single"/>
-        </w:rPr>
-        <w:t>Actores:</w:t>
-      </w:r>
-    </w:p>
-    <w:p>
-      <w:pPr>
-        <w:pStyle w:val="Prrafodelista"/>
-        <w:numPr>
-          <w:ilvl w:val="0"/>
-          <w:numId w:val="2"/>
-        </w:numPr>
-      </w:pPr>
-      <w:r>
-        <w:t>Usuario</w:t>
-      </w:r>
-    </w:p>
-    <w:p>
-      <w:pPr>
-        <w:pStyle w:val="Prrafodelista"/>
-        <w:numPr>
-          <w:ilvl w:val="0"/>
-          <w:numId w:val="2"/>
-        </w:numPr>
-      </w:pPr>
-      <w:r>
-        <w:t>Administrador</w:t>
-      </w:r>
-    </w:p>
-    <w:p>
-      <w:pPr>
-        <w:rPr>
-          <w:b/>
-          <w:u w:val="single"/>
-        </w:rPr>
-      </w:pPr>
-      <w:r>
-        <w:rPr>
-          <w:b/>
-          <w:u w:val="single"/>
-        </w:rPr>
-        <w:t>Casos de uso:</w:t>
+      <w:r>
+        <w:t>: Clase que describe a cada uno de los mensajes que los usuarios pueden dejar en los muros</w:t>
       </w:r>
       <w:bookmarkStart w:id="0" w:name="_GoBack"/>
       <w:bookmarkEnd w:id="0"/>
     </w:p>
     <w:p>
       <w:pPr>
-        <w:pStyle w:val="Prrafodelista"/>
+        <w:pStyle w:val="ListParagraph"/>
+        <w:numPr>
+          <w:ilvl w:val="0"/>
+          <w:numId w:val="1"/>
+        </w:numPr>
+        <w:rPr>
+          <w:b/>
+        </w:rPr>
+      </w:pPr>
+      <w:r>
+        <w:rPr>
+          <w:b/>
+        </w:rPr>
+        <w:t>Álbum</w:t>
+      </w:r>
+      <w:r>
+        <w:rPr>
+          <w:b/>
+        </w:rPr>
+        <w:t xml:space="preserve">: </w:t>
+      </w:r>
+      <w:r>
+        <w:t>Clase que describe a los álbumes de fotos de los usuarios, que tendrá una colección de fotos.</w:t>
+      </w:r>
+    </w:p>
+    <w:p>
+      <w:pPr>
+        <w:pStyle w:val="ListParagraph"/>
+        <w:numPr>
+          <w:ilvl w:val="0"/>
+          <w:numId w:val="1"/>
+        </w:numPr>
+      </w:pPr>
+      <w:r>
+        <w:rPr>
+          <w:b/>
+        </w:rPr>
+        <w:t>Foto</w:t>
+      </w:r>
+      <w:r>
+        <w:t>: Clase que describe a cada una de las fotos que los usuarios pueden subir al sistema.</w:t>
+      </w:r>
+    </w:p>
+    <w:p>
+      <w:pPr>
+        <w:pStyle w:val="ListParagraph"/>
+        <w:numPr>
+          <w:ilvl w:val="0"/>
+          <w:numId w:val="1"/>
+        </w:numPr>
+      </w:pPr>
+      <w:r>
+        <w:rPr>
+          <w:b/>
+        </w:rPr>
+        <w:t>Grupo</w:t>
+      </w:r>
+      <w:r>
+        <w:t>: Clase que describe a un grupo de amigos que crea algún usuario, tendrá una colección de usuarios (amigos)</w:t>
+      </w:r>
+    </w:p>
+    <w:p>
+      <w:pPr>
+        <w:pStyle w:val="ListParagraph"/>
+        <w:numPr>
+          <w:ilvl w:val="0"/>
+          <w:numId w:val="1"/>
+        </w:numPr>
+        <w:rPr>
+          <w:b/>
+        </w:rPr>
+      </w:pPr>
+      <w:r>
+        <w:rPr>
+          <w:b/>
+        </w:rPr>
+        <w:t>Muro</w:t>
+      </w:r>
+      <w:r>
+        <w:t>: Clase que describe la ‘pagina’ privada de cada usuario donde podrá dejar mensajes y recibir mensajes de otros usuarios, tendrá una colección de mensajes.</w:t>
+      </w:r>
+    </w:p>
+    <w:p>
+      <w:pPr>
+        <w:rPr>
+          <w:b/>
+          <w:u w:val="single"/>
+        </w:rPr>
+      </w:pPr>
+      <w:r>
+        <w:rPr>
+          <w:b/>
+          <w:u w:val="single"/>
+        </w:rPr>
+        <w:t>Actores:</w:t>
+      </w:r>
+    </w:p>
+    <w:p>
+      <w:pPr>
+        <w:pStyle w:val="ListParagraph"/>
+        <w:numPr>
+          <w:ilvl w:val="0"/>
+          <w:numId w:val="2"/>
+        </w:numPr>
+      </w:pPr>
+      <w:r>
+        <w:rPr>
+          <w:b/>
+        </w:rPr>
+        <w:t>Usuario</w:t>
+      </w:r>
+      <w:r>
+        <w:t>: Actor principal del sistema que tendrá su propio muro y podrá agregar amigos para ver otros muros y dejar mensajes. Así como también la posibilidad de crear álbum de fotos y agregar fotos en ellos.</w:t>
+      </w:r>
+    </w:p>
+    <w:p>
+      <w:pPr>
+        <w:pStyle w:val="ListParagraph"/>
+        <w:numPr>
+          <w:ilvl w:val="0"/>
+          <w:numId w:val="2"/>
+        </w:numPr>
+      </w:pPr>
+      <w:r>
+        <w:rPr>
+          <w:b/>
+        </w:rPr>
+        <w:t>Administrador</w:t>
+      </w:r>
+      <w:r>
+        <w:t>: Actor que tendrá la posibilidad de realizar ABM de usuarios y contenidos generados en el sitio (</w:t>
+      </w:r>
+      <w:proofErr w:type="spellStart"/>
+      <w:r>
+        <w:t>Albums</w:t>
+      </w:r>
+      <w:proofErr w:type="spellEnd"/>
+      <w:r>
+        <w:t>, fotos, publicaciones)</w:t>
+      </w:r>
+    </w:p>
+    <w:p>
+      <w:pPr>
+        <w:rPr>
+          <w:b/>
+          <w:u w:val="single"/>
+        </w:rPr>
+      </w:pPr>
+      <w:r>
+        <w:rPr>
+          <w:b/>
+          <w:u w:val="single"/>
+        </w:rPr>
+        <w:t>Casos de uso:</w:t>
+      </w:r>
+    </w:p>
+    <w:p>
+      <w:pPr>
+        <w:pStyle w:val="ListParagraph"/>
         <w:numPr>
           <w:ilvl w:val="0"/>
           <w:numId w:val="6"/>
@@ -167,12 +233,29 @@
       </w:pPr>
       <w:bookmarkStart w:id="1" w:name="OLE_LINK1"/>
       <w:r>
+        <w:rPr>
+          <w:b/>
+        </w:rPr>
         <w:t>Ver muro</w:t>
       </w:r>
-    </w:p>
-    <w:p>
-      <w:pPr>
-        <w:pStyle w:val="Prrafodelista"/>
+      <w:r>
+        <w:t xml:space="preserve">: </w:t>
+      </w:r>
+      <w:r>
+        <w:t xml:space="preserve">El sistema entrega la vista del muro al usuario </w:t>
+      </w:r>
+      <w:proofErr w:type="spellStart"/>
+      <w:r>
+        <w:t>logeado</w:t>
+      </w:r>
+      <w:proofErr w:type="spellEnd"/>
+      <w:r>
+        <w:t>.</w:t>
+      </w:r>
+    </w:p>
+    <w:p>
+      <w:pPr>
+        <w:pStyle w:val="ListParagraph"/>
         <w:numPr>
           <w:ilvl w:val="0"/>
           <w:numId w:val="6"/>
@@ -180,37 +263,55 @@
       </w:pPr>
       <w:proofErr w:type="spellStart"/>
       <w:r>
+        <w:rPr>
+          <w:b/>
+        </w:rPr>
         <w:t>Login</w:t>
       </w:r>
       <w:proofErr w:type="spellEnd"/>
-    </w:p>
-    <w:p>
-      <w:pPr>
-        <w:pStyle w:val="Prrafodelista"/>
+      <w:r>
+        <w:t>: El usuario inicia sesión en el sistema.</w:t>
+      </w:r>
+    </w:p>
+    <w:p>
+      <w:pPr>
+        <w:pStyle w:val="ListParagraph"/>
         <w:numPr>
           <w:ilvl w:val="0"/>
           <w:numId w:val="6"/>
         </w:numPr>
       </w:pPr>
       <w:r>
+        <w:rPr>
+          <w:b/>
+        </w:rPr>
         <w:t>Registrar</w:t>
       </w:r>
-    </w:p>
-    <w:p>
-      <w:pPr>
-        <w:pStyle w:val="Prrafodelista"/>
+      <w:r>
+        <w:t>: El usuario se registra en el sistema.</w:t>
+      </w:r>
+    </w:p>
+    <w:p>
+      <w:pPr>
+        <w:pStyle w:val="ListParagraph"/>
         <w:numPr>
           <w:ilvl w:val="0"/>
           <w:numId w:val="6"/>
         </w:numPr>
       </w:pPr>
       <w:r>
+        <w:rPr>
+          <w:b/>
+        </w:rPr>
         <w:t>Compartir Mensaje</w:t>
       </w:r>
-    </w:p>
-    <w:p>
-      <w:pPr>
-        <w:pStyle w:val="Prrafodelista"/>
+      <w:r>
+        <w:t>: El usuario coloca un mensaje en su muro.</w:t>
+      </w:r>
+    </w:p>
+    <w:p>
+      <w:pPr>
+        <w:pStyle w:val="ListParagraph"/>
         <w:numPr>
           <w:ilvl w:val="0"/>
           <w:numId w:val="6"/>
@@ -219,183 +320,282 @@
       <w:r>
         <w:t>Visitar otros muros</w:t>
       </w:r>
-    </w:p>
-    <w:p>
-      <w:pPr>
-        <w:pStyle w:val="Prrafodelista"/>
+      <w:r>
+        <w:t>: El sistema le entrega al usuario el muro de otro usuario</w:t>
+      </w:r>
+    </w:p>
+    <w:p>
+      <w:pPr>
+        <w:pStyle w:val="ListParagraph"/>
         <w:numPr>
           <w:ilvl w:val="0"/>
           <w:numId w:val="6"/>
         </w:numPr>
       </w:pPr>
       <w:r>
+        <w:rPr>
+          <w:b/>
+        </w:rPr>
         <w:t xml:space="preserve">Crear </w:t>
       </w:r>
       <w:r>
+        <w:rPr>
+          <w:b/>
+        </w:rPr>
         <w:t>Álbum</w:t>
       </w:r>
-    </w:p>
-    <w:p>
-      <w:pPr>
-        <w:pStyle w:val="Prrafodelista"/>
+      <w:r>
+        <w:t>: El usuario crea un álbum de fotos que podrá compartir con otros usuarios</w:t>
+      </w:r>
+    </w:p>
+    <w:p>
+      <w:pPr>
+        <w:pStyle w:val="ListParagraph"/>
         <w:numPr>
           <w:ilvl w:val="0"/>
           <w:numId w:val="6"/>
         </w:numPr>
       </w:pPr>
       <w:r>
+        <w:rPr>
+          <w:b/>
+        </w:rPr>
         <w:t>Publicar Foto</w:t>
       </w:r>
-    </w:p>
-    <w:p>
-      <w:pPr>
-        <w:pStyle w:val="Prrafodelista"/>
+      <w:r>
+        <w:t>: El usuario agrega una foto al álbum.</w:t>
+      </w:r>
+    </w:p>
+    <w:p>
+      <w:pPr>
+        <w:pStyle w:val="ListParagraph"/>
         <w:numPr>
           <w:ilvl w:val="0"/>
           <w:numId w:val="6"/>
         </w:numPr>
       </w:pPr>
       <w:r>
+        <w:rPr>
+          <w:b/>
+        </w:rPr>
+        <w:t>Borrar Foto</w:t>
+      </w:r>
+      <w:r>
+        <w:t>: El usuario borra una foto de su álbum.</w:t>
+      </w:r>
+    </w:p>
+    <w:p>
+      <w:pPr>
+        <w:pStyle w:val="ListParagraph"/>
+        <w:numPr>
+          <w:ilvl w:val="0"/>
+          <w:numId w:val="6"/>
+        </w:numPr>
+      </w:pPr>
+      <w:r>
+        <w:rPr>
+          <w:b/>
+        </w:rPr>
         <w:t>Ver álbum</w:t>
       </w:r>
-    </w:p>
-    <w:p>
-      <w:pPr>
-        <w:pStyle w:val="Prrafodelista"/>
+      <w:r>
+        <w:t>: El sistema le entrega al usuario el álbum de otro usuario.</w:t>
+      </w:r>
+    </w:p>
+    <w:p>
+      <w:pPr>
+        <w:pStyle w:val="ListParagraph"/>
         <w:numPr>
           <w:ilvl w:val="0"/>
           <w:numId w:val="6"/>
         </w:numPr>
       </w:pPr>
       <w:r>
-        <w:t>Borrar Foto</w:t>
-      </w:r>
-    </w:p>
-    <w:p>
-      <w:pPr>
-        <w:pStyle w:val="Prrafodelista"/>
+        <w:rPr>
+          <w:b/>
+        </w:rPr>
+        <w:t>Agregar Amigo</w:t>
+      </w:r>
+      <w:r>
+        <w:rPr>
+          <w:b/>
+        </w:rPr>
+        <w:t>:</w:t>
+      </w:r>
+      <w:r>
+        <w:t xml:space="preserve"> Un usuario agrega a otro usuario a su lista de amigos.</w:t>
+      </w:r>
+    </w:p>
+    <w:p>
+      <w:pPr>
+        <w:pStyle w:val="ListParagraph"/>
         <w:numPr>
           <w:ilvl w:val="0"/>
           <w:numId w:val="6"/>
         </w:numPr>
       </w:pPr>
       <w:r>
-        <w:t>Agregar Amigo</w:t>
-      </w:r>
-    </w:p>
-    <w:p>
-      <w:pPr>
-        <w:pStyle w:val="Prrafodelista"/>
+        <w:rPr>
+          <w:b/>
+        </w:rPr>
+        <w:t>Buscar Amigo</w:t>
+      </w:r>
+      <w:r>
+        <w:t>: El sistema le ofrece al usuario un buscador con el listado de usuarios en el sistema.</w:t>
+      </w:r>
+    </w:p>
+    <w:p>
+      <w:pPr>
+        <w:pStyle w:val="ListParagraph"/>
         <w:numPr>
           <w:ilvl w:val="0"/>
           <w:numId w:val="6"/>
         </w:numPr>
       </w:pPr>
       <w:r>
-        <w:t>Buscar Amigo</w:t>
-      </w:r>
-    </w:p>
-    <w:p>
-      <w:pPr>
-        <w:pStyle w:val="Prrafodelista"/>
+        <w:rPr>
+          <w:b/>
+        </w:rPr>
+        <w:t>Crear grupo</w:t>
+      </w:r>
+      <w:r>
+        <w:t>: Un usuario crea un grupo donde se podrán agregar a otros usuarios.</w:t>
+      </w:r>
+    </w:p>
+    <w:p>
+      <w:pPr>
+        <w:pStyle w:val="ListParagraph"/>
         <w:numPr>
           <w:ilvl w:val="0"/>
           <w:numId w:val="6"/>
         </w:numPr>
       </w:pPr>
       <w:r>
-        <w:t>Crear grupo</w:t>
-      </w:r>
-    </w:p>
-    <w:p>
-      <w:pPr>
-        <w:pStyle w:val="Prrafodelista"/>
+        <w:rPr>
+          <w:b/>
+        </w:rPr>
+        <w:t>Agregar Amigo a grupo</w:t>
+      </w:r>
+      <w:r>
+        <w:t>: El usuario agrega a un usuario amigo al grupo.</w:t>
+      </w:r>
+    </w:p>
+    <w:p>
+      <w:pPr>
+        <w:pStyle w:val="ListParagraph"/>
         <w:numPr>
           <w:ilvl w:val="0"/>
           <w:numId w:val="6"/>
         </w:numPr>
       </w:pPr>
       <w:r>
-        <w:t>Agregar Amigo a grupo</w:t>
-      </w:r>
-    </w:p>
-    <w:p>
-      <w:pPr>
-        <w:pStyle w:val="Prrafodelista"/>
+        <w:rPr>
+          <w:b/>
+        </w:rPr>
+        <w:t>Asignar permiso grupo</w:t>
+      </w:r>
+      <w:r>
+        <w:t>: El usuario que creo el grupo da permisos (agregar o quitar usuarios) a otro usuario del grupo.</w:t>
+      </w:r>
+    </w:p>
+    <w:p>
+      <w:pPr>
+        <w:pStyle w:val="ListParagraph"/>
         <w:numPr>
           <w:ilvl w:val="0"/>
           <w:numId w:val="6"/>
         </w:numPr>
       </w:pPr>
       <w:r>
-        <w:t>Asignar permiso grupo</w:t>
-      </w:r>
-    </w:p>
-    <w:p>
-      <w:pPr>
-        <w:pStyle w:val="Prrafodelista"/>
+        <w:rPr>
+          <w:b/>
+        </w:rPr>
+        <w:t>Informar cumpleaños</w:t>
+      </w:r>
+      <w:r>
+        <w:t>: El sistema notifica al usuario del cumpleaños de uno de sus amigos</w:t>
+      </w:r>
+    </w:p>
+    <w:p>
+      <w:pPr>
+        <w:pStyle w:val="ListParagraph"/>
         <w:numPr>
           <w:ilvl w:val="0"/>
           <w:numId w:val="6"/>
         </w:numPr>
       </w:pPr>
       <w:r>
-        <w:t>Informar cumpleaños</w:t>
-      </w:r>
-    </w:p>
-    <w:p>
-      <w:pPr>
-        <w:pStyle w:val="Prrafodelista"/>
+        <w:rPr>
+          <w:b/>
+        </w:rPr>
+        <w:t>Dejar mensaje</w:t>
+      </w:r>
+      <w:r>
+        <w:t>: Un usuario deja un mensaje en el muro de otro usuario amigo.</w:t>
+      </w:r>
+    </w:p>
+    <w:p>
+      <w:pPr>
+        <w:pStyle w:val="ListParagraph"/>
         <w:numPr>
           <w:ilvl w:val="0"/>
           <w:numId w:val="6"/>
         </w:numPr>
       </w:pPr>
       <w:r>
-        <w:t>Dejar mensaje</w:t>
-      </w:r>
-    </w:p>
-    <w:p>
-      <w:pPr>
-        <w:pStyle w:val="Prrafodelista"/>
+        <w:rPr>
+          <w:b/>
+        </w:rPr>
+        <w:t>Deshabilitar usuarios</w:t>
+      </w:r>
+      <w:r>
+        <w:t xml:space="preserve">: El administrador deshabilita a un usuario, imposibilitándole </w:t>
+      </w:r>
+      <w:proofErr w:type="spellStart"/>
+      <w:r>
+        <w:t>logearse</w:t>
+      </w:r>
+      <w:proofErr w:type="spellEnd"/>
+      <w:r>
+        <w:t xml:space="preserve"> en el sistema.</w:t>
+      </w:r>
+    </w:p>
+    <w:p>
+      <w:pPr>
+        <w:pStyle w:val="ListParagraph"/>
         <w:numPr>
           <w:ilvl w:val="0"/>
           <w:numId w:val="6"/>
         </w:numPr>
       </w:pPr>
       <w:r>
-        <w:t>Deshabilitar usuarios</w:t>
-      </w:r>
-    </w:p>
-    <w:p>
-      <w:pPr>
-        <w:pStyle w:val="Prrafodelista"/>
+        <w:rPr>
+          <w:b/>
+        </w:rPr>
+        <w:t>Borrar mensaje</w:t>
+      </w:r>
+      <w:r>
+        <w:t>: El administrador borra un mensaje de cualquier muro.</w:t>
+      </w:r>
+    </w:p>
+    <w:p>
+      <w:pPr>
+        <w:pStyle w:val="ListParagraph"/>
         <w:numPr>
           <w:ilvl w:val="0"/>
           <w:numId w:val="6"/>
         </w:numPr>
       </w:pPr>
       <w:r>
-        <w:t>Borrar mensaje</w:t>
-      </w:r>
-    </w:p>
-    <w:p>
-      <w:pPr>
-        <w:pStyle w:val="Prrafodelista"/>
-        <w:numPr>
-          <w:ilvl w:val="0"/>
-          <w:numId w:val="6"/>
-        </w:numPr>
-      </w:pPr>
-      <w:r>
+        <w:rPr>
+          <w:b/>
+        </w:rPr>
         <w:t>Borrar fotos</w:t>
       </w:r>
-    </w:p>
-    <w:bookmarkEnd w:id="1"/>
-    <w:p>
-      <w:r>
-        <w:tab/>
-      </w:r>
+      <w:r>
+        <w:t>: El administrador borra una foto de cualquier álbum de fotos.</w:t>
+      </w:r>
+      <w:bookmarkEnd w:id="1"/>
     </w:p>
     <w:sectPr>
       <w:pgSz w:w="11906" w:h="16838"/>
@@ -408,8 +608,8 @@
 </file>
 
 <file path=word/numbering.xml><?xml version="1.0" encoding="utf-8"?>
-<w:numbering xmlns:wpc="http://schemas.microsoft.com/office/word/2010/wordprocessingCanvas" xmlns:mc="http://schemas.openxmlformats.org/markup-compatibility/2006" xmlns:o="urn:schemas-microsoft-com:office:office" xmlns:r="http://schemas.openxmlformats.org/officeDocument/2006/relationships" xmlns:m="http://schemas.openxmlformats.org/officeDocument/2006/math" xmlns:v="urn:schemas-microsoft-com:vml" xmlns:wp14="http://schemas.microsoft.com/office/word/2010/wordprocessingDrawing" xmlns:wp="http://schemas.openxmlformats.org/drawingml/2006/wordprocessingDrawing" xmlns:w10="urn:schemas-microsoft-com:office:word" xmlns:w="http://schemas.openxmlformats.org/wordprocessingml/2006/main" xmlns:w14="http://schemas.microsoft.com/office/word/2010/wordml" xmlns:w15="http://schemas.microsoft.com/office/word/2012/wordml" xmlns:wpg="http://schemas.microsoft.com/office/word/2010/wordprocessingGroup" xmlns:wpi="http://schemas.microsoft.com/office/word/2010/wordprocessingInk" xmlns:wne="http://schemas.microsoft.com/office/word/2006/wordml" xmlns:wps="http://schemas.microsoft.com/office/word/2010/wordprocessingShape" mc:Ignorable="w14 w15 wp14">
-  <w:abstractNum w:abstractNumId="0">
+<w:numbering xmlns:wpc="http://schemas.microsoft.com/office/word/2010/wordprocessingCanvas" xmlns:cx="http://schemas.microsoft.com/office/drawing/2014/chartex" xmlns:cx1="http://schemas.microsoft.com/office/drawing/2015/9/8/chartex" xmlns:cx2="http://schemas.microsoft.com/office/drawing/2015/10/21/chartex" xmlns:cx3="http://schemas.microsoft.com/office/drawing/2016/5/9/chartex" xmlns:cx4="http://schemas.microsoft.com/office/drawing/2016/5/10/chartex" xmlns:cx5="http://schemas.microsoft.com/office/drawing/2016/5/11/chartex" xmlns:cx6="http://schemas.microsoft.com/office/drawing/2016/5/12/chartex" xmlns:cx7="http://schemas.microsoft.com/office/drawing/2016/5/13/chartex" xmlns:cx8="http://schemas.microsoft.com/office/drawing/2016/5/14/chartex" xmlns:mc="http://schemas.openxmlformats.org/markup-compatibility/2006" xmlns:aink="http://schemas.microsoft.com/office/drawing/2016/ink" xmlns:am3d="http://schemas.microsoft.com/office/drawing/2017/model3d" xmlns:o="urn:schemas-microsoft-com:office:office" xmlns:r="http://schemas.openxmlformats.org/officeDocument/2006/relationships" xmlns:m="http://schemas.openxmlformats.org/officeDocument/2006/math" xmlns:v="urn:schemas-microsoft-com:vml" xmlns:wp14="http://schemas.microsoft.com/office/word/2010/wordprocessingDrawing" xmlns:wp="http://schemas.openxmlformats.org/drawingml/2006/wordprocessingDrawing" xmlns:w10="urn:schemas-microsoft-com:office:word" xmlns:w="http://schemas.openxmlformats.org/wordprocessingml/2006/main" xmlns:w14="http://schemas.microsoft.com/office/word/2010/wordml" xmlns:w15="http://schemas.microsoft.com/office/word/2012/wordml" xmlns:w16cid="http://schemas.microsoft.com/office/word/2016/wordml/cid" xmlns:w16se="http://schemas.microsoft.com/office/word/2015/wordml/symex" xmlns:wpg="http://schemas.microsoft.com/office/word/2010/wordprocessingGroup" xmlns:wpi="http://schemas.microsoft.com/office/word/2010/wordprocessingInk" xmlns:wne="http://schemas.microsoft.com/office/word/2006/wordml" xmlns:wps="http://schemas.microsoft.com/office/word/2010/wordprocessingShape" mc:Ignorable="w14 w15 w16se w16cid wp14">
+  <w:abstractNum w:abstractNumId="0" w15:restartNumberingAfterBreak="0">
     <w:nsid w:val="04531108"/>
     <w:multiLevelType w:val="hybridMultilevel"/>
     <w:tmpl w:val="259ADF48"/>
@@ -522,7 +722,7 @@
       </w:rPr>
     </w:lvl>
   </w:abstractNum>
-  <w:abstractNum w:abstractNumId="1">
+  <w:abstractNum w:abstractNumId="1" w15:restartNumberingAfterBreak="0">
     <w:nsid w:val="1C6D34B2"/>
     <w:multiLevelType w:val="hybridMultilevel"/>
     <w:tmpl w:val="9112C2D2"/>
@@ -635,7 +835,7 @@
       </w:rPr>
     </w:lvl>
   </w:abstractNum>
-  <w:abstractNum w:abstractNumId="2">
+  <w:abstractNum w:abstractNumId="2" w15:restartNumberingAfterBreak="0">
     <w:nsid w:val="2D206AAD"/>
     <w:multiLevelType w:val="hybridMultilevel"/>
     <w:tmpl w:val="6A12B0E0"/>
@@ -748,7 +948,7 @@
       </w:rPr>
     </w:lvl>
   </w:abstractNum>
-  <w:abstractNum w:abstractNumId="3">
+  <w:abstractNum w:abstractNumId="3" w15:restartNumberingAfterBreak="0">
     <w:nsid w:val="46056497"/>
     <w:multiLevelType w:val="hybridMultilevel"/>
     <w:tmpl w:val="67662C6A"/>
@@ -861,7 +1061,7 @@
       </w:rPr>
     </w:lvl>
   </w:abstractNum>
-  <w:abstractNum w:abstractNumId="4">
+  <w:abstractNum w:abstractNumId="4" w15:restartNumberingAfterBreak="0">
     <w:nsid w:val="5BBD18F6"/>
     <w:multiLevelType w:val="hybridMultilevel"/>
     <w:tmpl w:val="88BC0916"/>
@@ -974,7 +1174,7 @@
       </w:rPr>
     </w:lvl>
   </w:abstractNum>
-  <w:abstractNum w:abstractNumId="5">
+  <w:abstractNum w:abstractNumId="5" w15:restartNumberingAfterBreak="0">
     <w:nsid w:val="67BE30CE"/>
     <w:multiLevelType w:val="hybridMultilevel"/>
     <w:tmpl w:val="04962DAE"/>
@@ -1109,7 +1309,7 @@
 </file>
 
 <file path=word/styles.xml><?xml version="1.0" encoding="utf-8"?>
-<w:styles xmlns:mc="http://schemas.openxmlformats.org/markup-compatibility/2006" xmlns:r="http://schemas.openxmlformats.org/officeDocument/2006/relationships" xmlns:w="http://schemas.openxmlformats.org/wordprocessingml/2006/main" xmlns:w14="http://schemas.microsoft.com/office/word/2010/wordml" xmlns:w15="http://schemas.microsoft.com/office/word/2012/wordml" mc:Ignorable="w14 w15">
+<w:styles xmlns:mc="http://schemas.openxmlformats.org/markup-compatibility/2006" xmlns:r="http://schemas.openxmlformats.org/officeDocument/2006/relationships" xmlns:w="http://schemas.openxmlformats.org/wordprocessingml/2006/main" xmlns:w14="http://schemas.microsoft.com/office/word/2010/wordml" xmlns:w15="http://schemas.microsoft.com/office/word/2012/wordml" xmlns:w16cid="http://schemas.microsoft.com/office/word/2016/wordml/cid" xmlns:w16se="http://schemas.microsoft.com/office/word/2015/wordml/symex" mc:Ignorable="w14 w15 w16se w16cid">
   <w:docDefaults>
     <w:rPrDefault>
       <w:rPr>
@@ -1125,7 +1325,7 @@
       </w:pPr>
     </w:pPrDefault>
   </w:docDefaults>
-  <w:latentStyles w:defLockedState="0" w:defUIPriority="99" w:defSemiHidden="0" w:defUnhideWhenUsed="0" w:defQFormat="0" w:count="371">
+  <w:latentStyles w:defLockedState="0" w:defUIPriority="99" w:defSemiHidden="0" w:defUnhideWhenUsed="0" w:defQFormat="0" w:count="376">
     <w:lsdException w:name="Normal" w:uiPriority="0" w:qFormat="1"/>
     <w:lsdException w:name="heading 1" w:uiPriority="9" w:qFormat="1"/>
     <w:lsdException w:name="heading 2" w:semiHidden="1" w:uiPriority="9" w:unhideWhenUsed="1" w:qFormat="1"/>
@@ -1497,18 +1697,23 @@
     <w:lsdException w:name="List Table 5 Dark Accent 6" w:uiPriority="50"/>
     <w:lsdException w:name="List Table 6 Colorful Accent 6" w:uiPriority="51"/>
     <w:lsdException w:name="List Table 7 Colorful Accent 6" w:uiPriority="52"/>
+    <w:lsdException w:name="Mention" w:semiHidden="1" w:unhideWhenUsed="1"/>
+    <w:lsdException w:name="Smart Hyperlink" w:semiHidden="1" w:unhideWhenUsed="1"/>
+    <w:lsdException w:name="Hashtag" w:semiHidden="1" w:unhideWhenUsed="1"/>
+    <w:lsdException w:name="Unresolved Mention" w:semiHidden="1" w:unhideWhenUsed="1"/>
+    <w:lsdException w:name="Smart Link" w:semiHidden="1" w:unhideWhenUsed="1"/>
   </w:latentStyles>
   <w:style w:type="paragraph" w:default="1" w:styleId="Normal">
     <w:name w:val="Normal"/>
     <w:qFormat/>
   </w:style>
-  <w:style w:type="character" w:default="1" w:styleId="Fuentedeprrafopredeter">
+  <w:style w:type="character" w:default="1" w:styleId="DefaultParagraphFont">
     <w:name w:val="Default Paragraph Font"/>
     <w:uiPriority w:val="1"/>
     <w:semiHidden/>
     <w:unhideWhenUsed/>
   </w:style>
-  <w:style w:type="table" w:default="1" w:styleId="Tablanormal">
+  <w:style w:type="table" w:default="1" w:styleId="TableNormal">
     <w:name w:val="Normal Table"/>
     <w:uiPriority w:val="99"/>
     <w:semiHidden/>
@@ -1523,13 +1728,13 @@
       </w:tblCellMar>
     </w:tblPr>
   </w:style>
-  <w:style w:type="numbering" w:default="1" w:styleId="Sinlista">
+  <w:style w:type="numbering" w:default="1" w:styleId="NoList">
     <w:name w:val="No List"/>
     <w:uiPriority w:val="99"/>
     <w:semiHidden/>
     <w:unhideWhenUsed/>
   </w:style>
-  <w:style w:type="paragraph" w:styleId="Prrafodelista">
+  <w:style w:type="paragraph" w:styleId="ListParagraph">
     <w:name w:val="List Paragraph"/>
     <w:basedOn w:val="Normal"/>
     <w:uiPriority w:val="34"/>
@@ -1539,6 +1744,104 @@
       <w:ind w:left="720"/>
       <w:contextualSpacing/>
     </w:pPr>
+  </w:style>
+  <w:style w:type="character" w:styleId="CommentReference">
+    <w:name w:val="annotation reference"/>
+    <w:basedOn w:val="DefaultParagraphFont"/>
+    <w:uiPriority w:val="99"/>
+    <w:semiHidden/>
+    <w:unhideWhenUsed/>
+    <w:rsid w:val="00B05A68"/>
+    <w:rPr>
+      <w:sz w:val="16"/>
+      <w:szCs w:val="16"/>
+    </w:rPr>
+  </w:style>
+  <w:style w:type="paragraph" w:styleId="CommentText">
+    <w:name w:val="annotation text"/>
+    <w:basedOn w:val="Normal"/>
+    <w:link w:val="CommentTextChar"/>
+    <w:uiPriority w:val="99"/>
+    <w:semiHidden/>
+    <w:unhideWhenUsed/>
+    <w:rsid w:val="00B05A68"/>
+    <w:pPr>
+      <w:spacing w:line="240" w:lineRule="auto"/>
+    </w:pPr>
+    <w:rPr>
+      <w:sz w:val="20"/>
+      <w:szCs w:val="20"/>
+    </w:rPr>
+  </w:style>
+  <w:style w:type="character" w:customStyle="1" w:styleId="CommentTextChar">
+    <w:name w:val="Comment Text Char"/>
+    <w:basedOn w:val="DefaultParagraphFont"/>
+    <w:link w:val="CommentText"/>
+    <w:uiPriority w:val="99"/>
+    <w:semiHidden/>
+    <w:rsid w:val="00B05A68"/>
+    <w:rPr>
+      <w:sz w:val="20"/>
+      <w:szCs w:val="20"/>
+    </w:rPr>
+  </w:style>
+  <w:style w:type="paragraph" w:styleId="CommentSubject">
+    <w:name w:val="annotation subject"/>
+    <w:basedOn w:val="CommentText"/>
+    <w:next w:val="CommentText"/>
+    <w:link w:val="CommentSubjectChar"/>
+    <w:uiPriority w:val="99"/>
+    <w:semiHidden/>
+    <w:unhideWhenUsed/>
+    <w:rsid w:val="00B05A68"/>
+    <w:rPr>
+      <w:b/>
+      <w:bCs/>
+    </w:rPr>
+  </w:style>
+  <w:style w:type="character" w:customStyle="1" w:styleId="CommentSubjectChar">
+    <w:name w:val="Comment Subject Char"/>
+    <w:basedOn w:val="CommentTextChar"/>
+    <w:link w:val="CommentSubject"/>
+    <w:uiPriority w:val="99"/>
+    <w:semiHidden/>
+    <w:rsid w:val="00B05A68"/>
+    <w:rPr>
+      <w:b/>
+      <w:bCs/>
+      <w:sz w:val="20"/>
+      <w:szCs w:val="20"/>
+    </w:rPr>
+  </w:style>
+  <w:style w:type="paragraph" w:styleId="BalloonText">
+    <w:name w:val="Balloon Text"/>
+    <w:basedOn w:val="Normal"/>
+    <w:link w:val="BalloonTextChar"/>
+    <w:uiPriority w:val="99"/>
+    <w:semiHidden/>
+    <w:unhideWhenUsed/>
+    <w:rsid w:val="00B05A68"/>
+    <w:pPr>
+      <w:spacing w:after="0" w:line="240" w:lineRule="auto"/>
+    </w:pPr>
+    <w:rPr>
+      <w:rFonts w:ascii="Times New Roman" w:hAnsi="Times New Roman" w:cs="Times New Roman"/>
+      <w:sz w:val="18"/>
+      <w:szCs w:val="18"/>
+    </w:rPr>
+  </w:style>
+  <w:style w:type="character" w:customStyle="1" w:styleId="BalloonTextChar">
+    <w:name w:val="Balloon Text Char"/>
+    <w:basedOn w:val="DefaultParagraphFont"/>
+    <w:link w:val="BalloonText"/>
+    <w:uiPriority w:val="99"/>
+    <w:semiHidden/>
+    <w:rsid w:val="00B05A68"/>
+    <w:rPr>
+      <w:rFonts w:ascii="Times New Roman" w:hAnsi="Times New Roman" w:cs="Times New Roman"/>
+      <w:sz w:val="18"/>
+      <w:szCs w:val="18"/>
+    </w:rPr>
   </w:style>
 </w:styles>
 </file>

</xml_diff>